<commit_message>
Finished first draft for the ShotRunnerTool UI tests
</commit_message>
<xml_diff>
--- a/TestPlans/TestPlanForGUI.docx
+++ b/TestPlans/TestPlanForGUI.docx
@@ -207,7 +207,7 @@
         </w:numPr>
       </w:pPr>
       <w:r>
-        <w:t>Ensure that the changes in the temporary file are saved when going opening a new file</w:t>
+        <w:t>Ensure that the changes in the temporary file are saved</w:t>
       </w:r>
       <w:r>
         <w:t>.</w:t>
@@ -682,7 +682,13 @@
         </w:numPr>
       </w:pPr>
       <w:r>
-        <w:t>Ensure that it will create a new h5 file with the correct file name</w:t>
+        <w:t xml:space="preserve">Ensure that it will create a new </w:t>
+      </w:r>
+      <w:r>
+        <w:t>json</w:t>
+      </w:r>
+      <w:r>
+        <w:t xml:space="preserve"> file with the correct file name</w:t>
       </w:r>
     </w:p>
     <w:p>
@@ -722,7 +728,13 @@
         </w:numPr>
       </w:pPr>
       <w:r>
-        <w:t>Verify that the GUI will raise a warning if there is a file lock on the h5 file</w:t>
+        <w:t xml:space="preserve">Verify that the GUI will raise a warning if there is a file lock on the </w:t>
+      </w:r>
+      <w:r>
+        <w:t>json</w:t>
+      </w:r>
+      <w:r>
+        <w:t xml:space="preserve"> file</w:t>
       </w:r>
     </w:p>
     <w:p>
@@ -758,7 +770,22 @@
         </w:numPr>
       </w:pPr>
       <w:r>
-        <w:t>Ensure that the prep tool will open an h5 file.</w:t>
+        <w:t xml:space="preserve">Ensure that the </w:t>
+      </w:r>
+      <w:r>
+        <w:t>runner</w:t>
+      </w:r>
+      <w:r>
+        <w:t xml:space="preserve"> tool will open a</w:t>
+      </w:r>
+      <w:r>
+        <w:t xml:space="preserve"> </w:t>
+      </w:r>
+      <w:r>
+        <w:t>json</w:t>
+      </w:r>
+      <w:r>
+        <w:t xml:space="preserve"> file.</w:t>
       </w:r>
     </w:p>
     <w:p>
@@ -782,19 +809,31 @@
         </w:numPr>
       </w:pPr>
       <w:r>
-        <w:t>Verify that the GUI will raise a warning if the user attempts to load an invalid (corrupt or misnamed) h5 file. Verify that both options (Discard and Cancel) work as expected for the warning box.</w:t>
-      </w:r>
-    </w:p>
-    <w:p>
-      <w:pPr>
-        <w:pStyle w:val="ListParagraph"/>
-        <w:numPr>
-          <w:ilvl w:val="2"/>
-          <w:numId w:val="3"/>
-        </w:numPr>
-      </w:pPr>
-      <w:r>
-        <w:t>Verify that the GUI will raise a warning if there is a file lock on the h5 file</w:t>
+        <w:t xml:space="preserve">Verify that the GUI will raise a warning if the user attempts to load an invalid (corrupt or misnamed) </w:t>
+      </w:r>
+      <w:r>
+        <w:t>json</w:t>
+      </w:r>
+      <w:r>
+        <w:t xml:space="preserve"> file. Verify that both options (Discard and Cancel) work as expected for the warning box.</w:t>
+      </w:r>
+    </w:p>
+    <w:p>
+      <w:pPr>
+        <w:pStyle w:val="ListParagraph"/>
+        <w:numPr>
+          <w:ilvl w:val="2"/>
+          <w:numId w:val="3"/>
+        </w:numPr>
+      </w:pPr>
+      <w:r>
+        <w:t xml:space="preserve">Verify that the GUI will raise a warning if there is a file lock on the </w:t>
+      </w:r>
+      <w:r>
+        <w:t>json</w:t>
+      </w:r>
+      <w:r>
+        <w:t xml:space="preserve"> file</w:t>
       </w:r>
     </w:p>
     <w:p>
@@ -831,7 +870,7 @@
         </w:numPr>
       </w:pPr>
       <w:r>
-        <w:t>Ensure that the changes in the temporary file are saved when going opening a new file. Verify with an external tool.</w:t>
+        <w:t>Ensure that the changes in the temporary file are saved. Verify with an external tool.</w:t>
       </w:r>
     </w:p>
     <w:p>
@@ -879,7 +918,13 @@
         </w:numPr>
       </w:pPr>
       <w:r>
-        <w:t>Ensure that save as will open a warning dialog box if the prep tool attempts to overwrite a file that already exists.</w:t>
+        <w:t xml:space="preserve">Ensure that save as will open a warning dialog box if the </w:t>
+      </w:r>
+      <w:r>
+        <w:t>runner</w:t>
+      </w:r>
+      <w:r>
+        <w:t xml:space="preserve"> tool attempts to overwrite a file that already exists.</w:t>
       </w:r>
       <w:r>
         <w:t xml:space="preserve"> </w:t>
@@ -1023,50 +1068,20 @@
         </w:numPr>
       </w:pPr>
       <w:r>
-        <w:t>Device menu</w:t>
-      </w:r>
-    </w:p>
-    <w:p>
-      <w:pPr>
-        <w:pStyle w:val="ListParagraph"/>
-        <w:numPr>
-          <w:ilvl w:val="1"/>
-          <w:numId w:val="3"/>
-        </w:numPr>
-      </w:pPr>
-      <w:r>
-        <w:t xml:space="preserve">Verify that devices can be added to the h5 file </w:t>
-      </w:r>
-    </w:p>
-    <w:p>
-      <w:pPr>
-        <w:pStyle w:val="ListParagraph"/>
-        <w:numPr>
-          <w:ilvl w:val="2"/>
-          <w:numId w:val="3"/>
-        </w:numPr>
-      </w:pPr>
-      <w:r>
-        <w:t>Verify that the UI will show a meaningful warning if the user can’t add that device. For instance if the user attempts to add a device with the same name as one that already exists.</w:t>
-      </w:r>
-    </w:p>
-    <w:p>
-      <w:pPr>
-        <w:pStyle w:val="ListParagraph"/>
-        <w:numPr>
-          <w:ilvl w:val="1"/>
-          <w:numId w:val="3"/>
-        </w:numPr>
-      </w:pPr>
-      <w:r>
-        <w:t>Verify that devices can be removed from the h5 file</w:t>
-      </w:r>
-    </w:p>
-    <w:p>
-      <w:pPr>
-        <w:pStyle w:val="ListParagraph"/>
-        <w:ind w:left="1440"/>
-      </w:pPr>
+        <w:t>Run Button:</w:t>
+      </w:r>
+    </w:p>
+    <w:p>
+      <w:pPr>
+        <w:pStyle w:val="ListParagraph"/>
+        <w:numPr>
+          <w:ilvl w:val="1"/>
+          <w:numId w:val="3"/>
+        </w:numPr>
+      </w:pPr>
+      <w:r>
+        <w:t>Ensure that the run button will run the scripts in the correct order with the correct settings files</w:t>
+      </w:r>
     </w:p>
     <w:p>
       <w:pPr>
@@ -1077,43 +1092,43 @@
         </w:numPr>
       </w:pPr>
       <w:r>
-        <w:t>Row menu</w:t>
-      </w:r>
-    </w:p>
-    <w:p>
-      <w:pPr>
-        <w:pStyle w:val="ListParagraph"/>
-        <w:numPr>
-          <w:ilvl w:val="1"/>
-          <w:numId w:val="3"/>
-        </w:numPr>
-      </w:pPr>
-      <w:r>
-        <w:t>Verify that values can be added to the current device</w:t>
-      </w:r>
-    </w:p>
-    <w:p>
-      <w:pPr>
-        <w:pStyle w:val="ListParagraph"/>
-        <w:numPr>
-          <w:ilvl w:val="2"/>
-          <w:numId w:val="3"/>
-        </w:numPr>
-      </w:pPr>
-      <w:r>
-        <w:t>Verify that the UI will show a meaningful warning if the user can’t add that value. For instance if the user attempts to add a value with the same name as one that already exists.</w:t>
-      </w:r>
-    </w:p>
-    <w:p>
-      <w:pPr>
-        <w:pStyle w:val="ListParagraph"/>
-        <w:numPr>
-          <w:ilvl w:val="1"/>
-          <w:numId w:val="3"/>
-        </w:numPr>
-      </w:pPr>
-      <w:r>
-        <w:t>Verify that attributes can be removed from the current device</w:t>
+        <w:t>File name test cases – For New File and Save As functions</w:t>
+      </w:r>
+    </w:p>
+    <w:p>
+      <w:pPr>
+        <w:pStyle w:val="ListParagraph"/>
+        <w:numPr>
+          <w:ilvl w:val="1"/>
+          <w:numId w:val="3"/>
+        </w:numPr>
+      </w:pPr>
+      <w:r>
+        <w:t xml:space="preserve">Test the </w:t>
+      </w:r>
+      <w:r>
+        <w:t>runner</w:t>
+      </w:r>
+      <w:r>
+        <w:t xml:space="preserve"> tool with filenames with no explicit extension</w:t>
+      </w:r>
+    </w:p>
+    <w:p>
+      <w:pPr>
+        <w:pStyle w:val="ListParagraph"/>
+        <w:numPr>
+          <w:ilvl w:val="1"/>
+          <w:numId w:val="3"/>
+        </w:numPr>
+      </w:pPr>
+      <w:r>
+        <w:t xml:space="preserve">Test the </w:t>
+      </w:r>
+      <w:r>
+        <w:t>runner</w:t>
+      </w:r>
+      <w:r>
+        <w:t xml:space="preserve"> tool with the wrong file extension.</w:t>
       </w:r>
     </w:p>
     <w:p>
@@ -1125,31 +1140,31 @@
         </w:numPr>
       </w:pPr>
       <w:r>
-        <w:t>File name test cases – For New File and Save As functions</w:t>
-      </w:r>
-    </w:p>
-    <w:p>
-      <w:pPr>
-        <w:pStyle w:val="ListParagraph"/>
-        <w:numPr>
-          <w:ilvl w:val="1"/>
-          <w:numId w:val="3"/>
-        </w:numPr>
-      </w:pPr>
-      <w:r>
-        <w:t>Test the prep tool with filenames with no explicit extension</w:t>
-      </w:r>
-    </w:p>
-    <w:p>
-      <w:pPr>
-        <w:pStyle w:val="ListParagraph"/>
-        <w:numPr>
-          <w:ilvl w:val="1"/>
-          <w:numId w:val="3"/>
-        </w:numPr>
-      </w:pPr>
-      <w:r>
-        <w:t>Test the prep tool with the wrong file extension.</w:t>
+        <w:t>Warning and dialog boxes.</w:t>
+      </w:r>
+    </w:p>
+    <w:p>
+      <w:pPr>
+        <w:pStyle w:val="ListParagraph"/>
+        <w:numPr>
+          <w:ilvl w:val="1"/>
+          <w:numId w:val="3"/>
+        </w:numPr>
+      </w:pPr>
+      <w:r>
+        <w:t>Ensure that the warning messages make sense.</w:t>
+      </w:r>
+    </w:p>
+    <w:p>
+      <w:pPr>
+        <w:pStyle w:val="ListParagraph"/>
+        <w:numPr>
+          <w:ilvl w:val="1"/>
+          <w:numId w:val="3"/>
+        </w:numPr>
+      </w:pPr>
+      <w:r>
+        <w:t>Verify that both the option buttons work as expected</w:t>
       </w:r>
     </w:p>
     <w:p>
@@ -1161,55 +1176,24 @@
         </w:numPr>
       </w:pPr>
       <w:r>
-        <w:t>Warning and dialog boxes.</w:t>
-      </w:r>
-    </w:p>
-    <w:p>
-      <w:pPr>
-        <w:pStyle w:val="ListParagraph"/>
-        <w:numPr>
-          <w:ilvl w:val="1"/>
-          <w:numId w:val="3"/>
-        </w:numPr>
-      </w:pPr>
-      <w:r>
-        <w:t>Ensure that the warning messages make sense.</w:t>
-      </w:r>
-    </w:p>
-    <w:p>
-      <w:pPr>
-        <w:pStyle w:val="ListParagraph"/>
-        <w:numPr>
-          <w:ilvl w:val="1"/>
-          <w:numId w:val="3"/>
-        </w:numPr>
-      </w:pPr>
-      <w:r>
-        <w:t>Verify that both the option buttons work as expected</w:t>
-      </w:r>
-    </w:p>
-    <w:p>
-      <w:pPr>
-        <w:pStyle w:val="ListParagraph"/>
-        <w:numPr>
-          <w:ilvl w:val="0"/>
-          <w:numId w:val="3"/>
-        </w:numPr>
-      </w:pPr>
-      <w:r>
-        <w:t>Multiple prep tools open at the same time</w:t>
-      </w:r>
-    </w:p>
-    <w:p>
-      <w:pPr>
-        <w:pStyle w:val="ListParagraph"/>
-        <w:numPr>
-          <w:ilvl w:val="1"/>
-          <w:numId w:val="3"/>
-        </w:numPr>
-      </w:pPr>
-      <w:r>
-        <w:lastRenderedPageBreak/>
+        <w:t xml:space="preserve">Multiple </w:t>
+      </w:r>
+      <w:r>
+        <w:t>runner</w:t>
+      </w:r>
+      <w:r>
+        <w:t xml:space="preserve"> tools open at the same time</w:t>
+      </w:r>
+    </w:p>
+    <w:p>
+      <w:pPr>
+        <w:pStyle w:val="ListParagraph"/>
+        <w:numPr>
+          <w:ilvl w:val="1"/>
+          <w:numId w:val="3"/>
+        </w:numPr>
+      </w:pPr>
+      <w:r>
         <w:t>Ensure that the tool raises a warning dialog if the user tries to open an h5 file that’s already in use.</w:t>
       </w:r>
     </w:p>
@@ -1251,19 +1235,11 @@
           <w:b/>
         </w:rPr>
       </w:pPr>
-      <w:proofErr w:type="spellStart"/>
       <w:r>
         <w:rPr>
           <w:b/>
         </w:rPr>
-        <w:t>PrismaPlus</w:t>
-      </w:r>
-      <w:proofErr w:type="spellEnd"/>
-      <w:r>
-        <w:rPr>
-          <w:b/>
-        </w:rPr>
-        <w:t xml:space="preserve"> Controller Driver</w:t>
+        <w:t>PrismaPlus Controller Driver</w:t>
       </w:r>
     </w:p>
     <w:p>

</xml_diff>

<commit_message>
removed all mentions of the temp files from the prep tool test plan. Removed all mentions of temp files from the runner tool that were left in due to copy + paste
</commit_message>
<xml_diff>
--- a/TestPlans/TestPlanForGUI.docx
+++ b/TestPlans/TestPlanForGUI.docx
@@ -207,13 +207,7 @@
         </w:numPr>
       </w:pPr>
       <w:r>
-        <w:t>Ensure that the changes in the temporary file are saved</w:t>
-      </w:r>
-      <w:r>
-        <w:t>.</w:t>
-      </w:r>
-      <w:r>
-        <w:t xml:space="preserve"> Verify with an external tool.</w:t>
+        <w:t>Ensure that saving the file will actually save the changes made into the file.</w:t>
       </w:r>
     </w:p>
     <w:p>
@@ -322,18 +316,6 @@
       <w:pPr>
         <w:pStyle w:val="ListParagraph"/>
         <w:numPr>
-          <w:ilvl w:val="2"/>
-          <w:numId w:val="1"/>
-        </w:numPr>
-      </w:pPr>
-      <w:r>
-        <w:t>Ensure that all temporary files are cleaned up on close</w:t>
-      </w:r>
-    </w:p>
-    <w:p>
-      <w:pPr>
-        <w:pStyle w:val="ListParagraph"/>
-        <w:numPr>
           <w:ilvl w:val="1"/>
           <w:numId w:val="1"/>
         </w:numPr>
@@ -387,21 +369,6 @@
     <w:p>
       <w:pPr>
         <w:pStyle w:val="ListParagraph"/>
-        <w:numPr>
-          <w:ilvl w:val="2"/>
-          <w:numId w:val="1"/>
-        </w:numPr>
-      </w:pPr>
-      <w:r>
-        <w:t>Ensure that all temporary files are cleaned up on exit</w:t>
-      </w:r>
-      <w:r>
-        <w:t>.</w:t>
-      </w:r>
-    </w:p>
-    <w:p>
-      <w:pPr>
-        <w:pStyle w:val="ListParagraph"/>
         <w:ind w:left="2160"/>
       </w:pPr>
     </w:p>
@@ -426,19 +393,19 @@
         </w:numPr>
       </w:pPr>
       <w:r>
+        <w:t xml:space="preserve">Verify that devices can be added to the h5 file </w:t>
+      </w:r>
+    </w:p>
+    <w:p>
+      <w:pPr>
+        <w:pStyle w:val="ListParagraph"/>
+        <w:numPr>
+          <w:ilvl w:val="2"/>
+          <w:numId w:val="1"/>
+        </w:numPr>
+      </w:pPr>
+      <w:r>
         <w:lastRenderedPageBreak/>
-        <w:t xml:space="preserve">Verify that devices can be added to the h5 file </w:t>
-      </w:r>
-    </w:p>
-    <w:p>
-      <w:pPr>
-        <w:pStyle w:val="ListParagraph"/>
-        <w:numPr>
-          <w:ilvl w:val="2"/>
-          <w:numId w:val="1"/>
-        </w:numPr>
-      </w:pPr>
-      <w:r>
         <w:t>Verify that the UI will show a meaningful warning if the user can’t add that device. For instance if the user attempts to add a device with the same name as one that already exists.</w:t>
       </w:r>
     </w:p>
@@ -632,6 +599,18 @@
       </w:pPr>
       <w:r>
         <w:t>Test the buttons in various configurations and orders</w:t>
+      </w:r>
+    </w:p>
+    <w:p>
+      <w:pPr>
+        <w:pStyle w:val="ListParagraph"/>
+        <w:numPr>
+          <w:ilvl w:val="0"/>
+          <w:numId w:val="1"/>
+        </w:numPr>
+      </w:pPr>
+      <w:r>
+        <w:t>Make sure that the Prep tool will no longer create any temporary files. The tool should now do all work in memory.</w:t>
       </w:r>
     </w:p>
     <w:p>
@@ -845,6 +824,7 @@
         </w:numPr>
       </w:pPr>
       <w:r>
+        <w:lastRenderedPageBreak/>
         <w:t>Test that cancelling the operation works as expected</w:t>
       </w:r>
     </w:p>
@@ -857,7 +837,6 @@
         </w:numPr>
       </w:pPr>
       <w:r>
-        <w:lastRenderedPageBreak/>
         <w:t>Save file</w:t>
       </w:r>
     </w:p>
@@ -870,7 +849,10 @@
         </w:numPr>
       </w:pPr>
       <w:r>
-        <w:t>Ensure that the changes in the temporary file are saved. Verify with an external tool.</w:t>
+        <w:t xml:space="preserve">Ensure that </w:t>
+      </w:r>
+      <w:r>
+        <w:t>the save function will actually save changes made to the file.</w:t>
       </w:r>
     </w:p>
     <w:p>
@@ -985,18 +967,6 @@
       <w:pPr>
         <w:pStyle w:val="ListParagraph"/>
         <w:numPr>
-          <w:ilvl w:val="2"/>
-          <w:numId w:val="3"/>
-        </w:numPr>
-      </w:pPr>
-      <w:r>
-        <w:t>Ensure that all temporary files are cleaned up on close</w:t>
-      </w:r>
-    </w:p>
-    <w:p>
-      <w:pPr>
-        <w:pStyle w:val="ListParagraph"/>
-        <w:numPr>
           <w:ilvl w:val="1"/>
           <w:numId w:val="3"/>
         </w:numPr>
@@ -1040,24 +1010,6 @@
       <w:r>
         <w:t>Verify for both the ‘X’ in the top right corner and the exit button in the file menu.</w:t>
       </w:r>
-    </w:p>
-    <w:p>
-      <w:pPr>
-        <w:pStyle w:val="ListParagraph"/>
-        <w:numPr>
-          <w:ilvl w:val="2"/>
-          <w:numId w:val="3"/>
-        </w:numPr>
-      </w:pPr>
-      <w:r>
-        <w:t>Ensure that all temporary files are cleaned up on exit.</w:t>
-      </w:r>
-    </w:p>
-    <w:p>
-      <w:pPr>
-        <w:pStyle w:val="ListParagraph"/>
-        <w:ind w:left="2160"/>
-      </w:pPr>
     </w:p>
     <w:p>
       <w:pPr>
@@ -1231,15 +1183,35 @@
     </w:p>
     <w:p>
       <w:pPr>
+        <w:pStyle w:val="ListParagraph"/>
+        <w:numPr>
+          <w:ilvl w:val="0"/>
+          <w:numId w:val="4"/>
+        </w:numPr>
         <w:rPr>
-          <w:b/>
+          <w:u w:val="single"/>
         </w:rPr>
       </w:pPr>
       <w:r>
+        <w:t>Verify that scripts ran with the runner tool will output the same results as scripts ran on the old framework.</w:t>
+      </w:r>
+    </w:p>
+    <w:p>
+      <w:pPr>
+        <w:pStyle w:val="ListParagraph"/>
+        <w:numPr>
+          <w:ilvl w:val="0"/>
+          <w:numId w:val="4"/>
+        </w:numPr>
         <w:rPr>
-          <w:b/>
+          <w:u w:val="single"/>
         </w:rPr>
-        <w:t>PrismaPlus Controller Driver</w:t>
+      </w:pPr>
+      <w:r>
+        <w:t xml:space="preserve">Collect the survey on the </w:t>
+      </w:r>
+      <w:r>
+        <w:t xml:space="preserve">usability of our GUI. </w:t>
       </w:r>
     </w:p>
     <w:p>
@@ -1254,7 +1226,7 @@
           <w:b/>
           <w:u w:val="single"/>
         </w:rPr>
-        <w:t>Documentation</w:t>
+        <w:t>PrismaPlus Controller Driver</w:t>
       </w:r>
     </w:p>
     <w:sectPr>
@@ -1359,6 +1331,95 @@
     </w:lvl>
   </w:abstractNum>
   <w:abstractNum w:abstractNumId="1">
+    <w:nsid w:val="3105448F"/>
+    <w:multiLevelType w:val="hybridMultilevel"/>
+    <w:tmpl w:val="D2C2ED8C"/>
+    <w:lvl w:ilvl="0" w:tplc="10090011">
+      <w:start w:val="1"/>
+      <w:numFmt w:val="decimal"/>
+      <w:lvlText w:val="%1)"/>
+      <w:lvlJc w:val="left"/>
+      <w:pPr>
+        <w:ind w:left="720" w:hanging="360"/>
+      </w:pPr>
+      <w:rPr>
+        <w:rFonts w:hint="default"/>
+      </w:rPr>
+    </w:lvl>
+    <w:lvl w:ilvl="1" w:tplc="10090019" w:tentative="1">
+      <w:start w:val="1"/>
+      <w:numFmt w:val="lowerLetter"/>
+      <w:lvlText w:val="%2."/>
+      <w:lvlJc w:val="left"/>
+      <w:pPr>
+        <w:ind w:left="1440" w:hanging="360"/>
+      </w:pPr>
+    </w:lvl>
+    <w:lvl w:ilvl="2" w:tplc="1009001B" w:tentative="1">
+      <w:start w:val="1"/>
+      <w:numFmt w:val="lowerRoman"/>
+      <w:lvlText w:val="%3."/>
+      <w:lvlJc w:val="right"/>
+      <w:pPr>
+        <w:ind w:left="2160" w:hanging="180"/>
+      </w:pPr>
+    </w:lvl>
+    <w:lvl w:ilvl="3" w:tplc="1009000F" w:tentative="1">
+      <w:start w:val="1"/>
+      <w:numFmt w:val="decimal"/>
+      <w:lvlText w:val="%4."/>
+      <w:lvlJc w:val="left"/>
+      <w:pPr>
+        <w:ind w:left="2880" w:hanging="360"/>
+      </w:pPr>
+    </w:lvl>
+    <w:lvl w:ilvl="4" w:tplc="10090019" w:tentative="1">
+      <w:start w:val="1"/>
+      <w:numFmt w:val="lowerLetter"/>
+      <w:lvlText w:val="%5."/>
+      <w:lvlJc w:val="left"/>
+      <w:pPr>
+        <w:ind w:left="3600" w:hanging="360"/>
+      </w:pPr>
+    </w:lvl>
+    <w:lvl w:ilvl="5" w:tplc="1009001B" w:tentative="1">
+      <w:start w:val="1"/>
+      <w:numFmt w:val="lowerRoman"/>
+      <w:lvlText w:val="%6."/>
+      <w:lvlJc w:val="right"/>
+      <w:pPr>
+        <w:ind w:left="4320" w:hanging="180"/>
+      </w:pPr>
+    </w:lvl>
+    <w:lvl w:ilvl="6" w:tplc="1009000F" w:tentative="1">
+      <w:start w:val="1"/>
+      <w:numFmt w:val="decimal"/>
+      <w:lvlText w:val="%7."/>
+      <w:lvlJc w:val="left"/>
+      <w:pPr>
+        <w:ind w:left="5040" w:hanging="360"/>
+      </w:pPr>
+    </w:lvl>
+    <w:lvl w:ilvl="7" w:tplc="10090019" w:tentative="1">
+      <w:start w:val="1"/>
+      <w:numFmt w:val="lowerLetter"/>
+      <w:lvlText w:val="%8."/>
+      <w:lvlJc w:val="left"/>
+      <w:pPr>
+        <w:ind w:left="5760" w:hanging="360"/>
+      </w:pPr>
+    </w:lvl>
+    <w:lvl w:ilvl="8" w:tplc="1009001B" w:tentative="1">
+      <w:start w:val="1"/>
+      <w:numFmt w:val="lowerRoman"/>
+      <w:lvlText w:val="%9."/>
+      <w:lvlJc w:val="right"/>
+      <w:pPr>
+        <w:ind w:left="6480" w:hanging="180"/>
+      </w:pPr>
+    </w:lvl>
+  </w:abstractNum>
+  <w:abstractNum w:abstractNumId="2">
     <w:nsid w:val="5C45132A"/>
     <w:multiLevelType w:val="hybridMultilevel"/>
     <w:tmpl w:val="7E5E7690"/>
@@ -1447,7 +1508,7 @@
       </w:pPr>
     </w:lvl>
   </w:abstractNum>
-  <w:abstractNum w:abstractNumId="2">
+  <w:abstractNum w:abstractNumId="3">
     <w:nsid w:val="68D75E9F"/>
     <w:multiLevelType w:val="hybridMultilevel"/>
     <w:tmpl w:val="DADA7ED2"/>
@@ -1537,13 +1598,16 @@
     </w:lvl>
   </w:abstractNum>
   <w:num w:numId="1">
-    <w:abstractNumId w:val="2"/>
+    <w:abstractNumId w:val="3"/>
   </w:num>
   <w:num w:numId="2">
-    <w:abstractNumId w:val="1"/>
+    <w:abstractNumId w:val="2"/>
   </w:num>
   <w:num w:numId="3">
     <w:abstractNumId w:val="0"/>
+  </w:num>
+  <w:num w:numId="4">
+    <w:abstractNumId w:val="1"/>
   </w:num>
 </w:numbering>
 </file>

</xml_diff>

<commit_message>
Updated the testplan for PrismaPlus controller testing
</commit_message>
<xml_diff>
--- a/TestPlans/TestPlanForGUI.docx
+++ b/TestPlans/TestPlanForGUI.docx
@@ -424,6 +424,30 @@
     <w:p>
       <w:pPr>
         <w:pStyle w:val="ListParagraph"/>
+        <w:numPr>
+          <w:ilvl w:val="1"/>
+          <w:numId w:val="1"/>
+        </w:numPr>
+      </w:pPr>
+      <w:r>
+        <w:t>Verify that devices can be imported from another h5 file</w:t>
+      </w:r>
+    </w:p>
+    <w:p>
+      <w:pPr>
+        <w:pStyle w:val="ListParagraph"/>
+        <w:numPr>
+          <w:ilvl w:val="2"/>
+          <w:numId w:val="1"/>
+        </w:numPr>
+      </w:pPr>
+      <w:r>
+        <w:t>Verify that a warning dialog box will be opened with the option to discard or overwrite changes if an imported device is trying to overwrite a device in the file.</w:t>
+      </w:r>
+    </w:p>
+    <w:p>
+      <w:pPr>
+        <w:pStyle w:val="ListParagraph"/>
         <w:ind w:left="1440"/>
       </w:pPr>
     </w:p>
@@ -788,6 +812,7 @@
         </w:numPr>
       </w:pPr>
       <w:r>
+        <w:lastRenderedPageBreak/>
         <w:t xml:space="preserve">Verify that the GUI will raise a warning if the user attempts to load an invalid (corrupt or misnamed) </w:t>
       </w:r>
       <w:r>
@@ -824,7 +849,6 @@
         </w:numPr>
       </w:pPr>
       <w:r>
-        <w:lastRenderedPageBreak/>
         <w:t>Test that cancelling the operation works as expected</w:t>
       </w:r>
     </w:p>
@@ -1208,6 +1232,7 @@
         </w:rPr>
       </w:pPr>
       <w:r>
+        <w:lastRenderedPageBreak/>
         <w:t xml:space="preserve">Collect the survey on the </w:t>
       </w:r>
       <w:r>
@@ -1227,6 +1252,21 @@
           <w:u w:val="single"/>
         </w:rPr>
         <w:t>PrismaPlus Controller Driver</w:t>
+      </w:r>
+    </w:p>
+    <w:p>
+      <w:pPr>
+        <w:pStyle w:val="ListParagraph"/>
+        <w:numPr>
+          <w:ilvl w:val="0"/>
+          <w:numId w:val="5"/>
+        </w:numPr>
+        <w:rPr>
+          <w:u w:val="single"/>
+        </w:rPr>
+      </w:pPr>
+      <w:r>
+        <w:t>Verify that the MID ran with the controller gives the same results as the MID run with the Quadera software.</w:t>
       </w:r>
     </w:p>
     <w:sectPr>
@@ -1331,6 +1371,95 @@
     </w:lvl>
   </w:abstractNum>
   <w:abstractNum w:abstractNumId="1">
+    <w:nsid w:val="29AE2418"/>
+    <w:multiLevelType w:val="hybridMultilevel"/>
+    <w:tmpl w:val="992EE286"/>
+    <w:lvl w:ilvl="0" w:tplc="10090011">
+      <w:start w:val="1"/>
+      <w:numFmt w:val="decimal"/>
+      <w:lvlText w:val="%1)"/>
+      <w:lvlJc w:val="left"/>
+      <w:pPr>
+        <w:ind w:left="720" w:hanging="360"/>
+      </w:pPr>
+      <w:rPr>
+        <w:rFonts w:hint="default"/>
+      </w:rPr>
+    </w:lvl>
+    <w:lvl w:ilvl="1" w:tplc="10090019" w:tentative="1">
+      <w:start w:val="1"/>
+      <w:numFmt w:val="lowerLetter"/>
+      <w:lvlText w:val="%2."/>
+      <w:lvlJc w:val="left"/>
+      <w:pPr>
+        <w:ind w:left="1440" w:hanging="360"/>
+      </w:pPr>
+    </w:lvl>
+    <w:lvl w:ilvl="2" w:tplc="1009001B" w:tentative="1">
+      <w:start w:val="1"/>
+      <w:numFmt w:val="lowerRoman"/>
+      <w:lvlText w:val="%3."/>
+      <w:lvlJc w:val="right"/>
+      <w:pPr>
+        <w:ind w:left="2160" w:hanging="180"/>
+      </w:pPr>
+    </w:lvl>
+    <w:lvl w:ilvl="3" w:tplc="1009000F" w:tentative="1">
+      <w:start w:val="1"/>
+      <w:numFmt w:val="decimal"/>
+      <w:lvlText w:val="%4."/>
+      <w:lvlJc w:val="left"/>
+      <w:pPr>
+        <w:ind w:left="2880" w:hanging="360"/>
+      </w:pPr>
+    </w:lvl>
+    <w:lvl w:ilvl="4" w:tplc="10090019" w:tentative="1">
+      <w:start w:val="1"/>
+      <w:numFmt w:val="lowerLetter"/>
+      <w:lvlText w:val="%5."/>
+      <w:lvlJc w:val="left"/>
+      <w:pPr>
+        <w:ind w:left="3600" w:hanging="360"/>
+      </w:pPr>
+    </w:lvl>
+    <w:lvl w:ilvl="5" w:tplc="1009001B" w:tentative="1">
+      <w:start w:val="1"/>
+      <w:numFmt w:val="lowerRoman"/>
+      <w:lvlText w:val="%6."/>
+      <w:lvlJc w:val="right"/>
+      <w:pPr>
+        <w:ind w:left="4320" w:hanging="180"/>
+      </w:pPr>
+    </w:lvl>
+    <w:lvl w:ilvl="6" w:tplc="1009000F" w:tentative="1">
+      <w:start w:val="1"/>
+      <w:numFmt w:val="decimal"/>
+      <w:lvlText w:val="%7."/>
+      <w:lvlJc w:val="left"/>
+      <w:pPr>
+        <w:ind w:left="5040" w:hanging="360"/>
+      </w:pPr>
+    </w:lvl>
+    <w:lvl w:ilvl="7" w:tplc="10090019" w:tentative="1">
+      <w:start w:val="1"/>
+      <w:numFmt w:val="lowerLetter"/>
+      <w:lvlText w:val="%8."/>
+      <w:lvlJc w:val="left"/>
+      <w:pPr>
+        <w:ind w:left="5760" w:hanging="360"/>
+      </w:pPr>
+    </w:lvl>
+    <w:lvl w:ilvl="8" w:tplc="1009001B" w:tentative="1">
+      <w:start w:val="1"/>
+      <w:numFmt w:val="lowerRoman"/>
+      <w:lvlText w:val="%9."/>
+      <w:lvlJc w:val="right"/>
+      <w:pPr>
+        <w:ind w:left="6480" w:hanging="180"/>
+      </w:pPr>
+    </w:lvl>
+  </w:abstractNum>
+  <w:abstractNum w:abstractNumId="2">
     <w:nsid w:val="3105448F"/>
     <w:multiLevelType w:val="hybridMultilevel"/>
     <w:tmpl w:val="D2C2ED8C"/>
@@ -1419,7 +1548,7 @@
       </w:pPr>
     </w:lvl>
   </w:abstractNum>
-  <w:abstractNum w:abstractNumId="2">
+  <w:abstractNum w:abstractNumId="3">
     <w:nsid w:val="5C45132A"/>
     <w:multiLevelType w:val="hybridMultilevel"/>
     <w:tmpl w:val="7E5E7690"/>
@@ -1508,7 +1637,7 @@
       </w:pPr>
     </w:lvl>
   </w:abstractNum>
-  <w:abstractNum w:abstractNumId="3">
+  <w:abstractNum w:abstractNumId="4">
     <w:nsid w:val="68D75E9F"/>
     <w:multiLevelType w:val="hybridMultilevel"/>
     <w:tmpl w:val="DADA7ED2"/>
@@ -1598,15 +1727,18 @@
     </w:lvl>
   </w:abstractNum>
   <w:num w:numId="1">
-    <w:abstractNumId w:val="3"/>
+    <w:abstractNumId w:val="4"/>
   </w:num>
   <w:num w:numId="2">
-    <w:abstractNumId w:val="2"/>
+    <w:abstractNumId w:val="3"/>
   </w:num>
   <w:num w:numId="3">
     <w:abstractNumId w:val="0"/>
   </w:num>
   <w:num w:numId="4">
+    <w:abstractNumId w:val="2"/>
+  </w:num>
+  <w:num w:numId="5">
     <w:abstractNumId w:val="1"/>
   </w:num>
 </w:numbering>

</xml_diff>